<commit_message>
Updated Sankey Diagram for Dashboard
</commit_message>
<xml_diff>
--- a/Lab 2a - Assignment/Lab 2a - Report.docx
+++ b/Lab 2a - Assignment/Lab 2a - Report.docx
@@ -43,9 +43,12 @@
           <w:sz w:val="24"/>
           <w:szCs w:val="24"/>
         </w:rPr>
-        <w:t xml:space="preserve">Lab 1 – Assignment: </w:t>
-      </w:r>
-      <w:r>
+        <w:t xml:space="preserve">Lab 1 – Assignment: Data Visualization with PCA, K-Means Clustering &amp; Scatterplot Analysis on Kidney Disease Dataset </w:t>
+      </w:r>
+    </w:p>
+    <w:p>
+      <w:pPr>
+        <w:jc w:val="center"/>
         <w:rPr>
           <w:rFonts w:ascii="Times New Roman" w:hAnsi="Times New Roman" w:cs="Times New Roman"/>
           <w:b/>
@@ -53,8 +56,7 @@
           <w:sz w:val="24"/>
           <w:szCs w:val="24"/>
         </w:rPr>
-        <w:t xml:space="preserve">Data Visualization with PCA, K-Means Clustering &amp; Scatterplot Analysis on Kidney Disease Dataset </w:t>
-      </w:r>
+      </w:pPr>
     </w:p>
     <w:p>
       <w:pPr>
@@ -63,18 +65,6 @@
           <w:rFonts w:ascii="Times New Roman" w:hAnsi="Times New Roman" w:cs="Times New Roman"/>
           <w:b/>
           <w:bCs/>
-          <w:sz w:val="24"/>
-          <w:szCs w:val="24"/>
-        </w:rPr>
-      </w:pPr>
-    </w:p>
-    <w:p>
-      <w:pPr>
-        <w:jc w:val="center"/>
-        <w:rPr>
-          <w:rFonts w:ascii="Times New Roman" w:hAnsi="Times New Roman" w:cs="Times New Roman"/>
-          <w:b/>
-          <w:bCs/>
           <w:u w:val="single"/>
         </w:rPr>
       </w:pPr>
@@ -132,6 +122,7 @@
           <w:u w:val="single"/>
         </w:rPr>
       </w:pPr>
+      <w:bookmarkStart w:id="0" w:name="_Hlk162635362"/>
       <w:r>
         <w:rPr>
           <w:rFonts w:ascii="Times New Roman" w:hAnsi="Times New Roman" w:cs="Times New Roman"/>
@@ -236,6 +227,7 @@
         <w:t>The dataset contains multiple attributes, including both numerical and categorical data, such as age, blood pressure, specific gravity, albumin, sugar, red blood cells, and more. Each attribute provides critical information regarding the patient's health status, contributing to the diagnosis of CKD.</w:t>
       </w:r>
     </w:p>
+    <w:bookmarkEnd w:id="0"/>
     <w:p>
       <w:pPr>
         <w:jc w:val="both"/>
@@ -443,15 +435,7 @@
           <w:b/>
           <w:bCs/>
         </w:rPr>
-        <w:t>Adaptive Visualization:</w:t>
-      </w:r>
-      <w:r>
-        <w:rPr>
-          <w:rFonts w:ascii="Times New Roman" w:hAnsi="Times New Roman" w:cs="Times New Roman"/>
-          <w:b/>
-          <w:bCs/>
-        </w:rPr>
-        <w:t xml:space="preserve"> </w:t>
+        <w:t xml:space="preserve">Adaptive Visualization: </w:t>
       </w:r>
       <w:r>
         <w:rPr>
@@ -480,15 +464,7 @@
           <w:b/>
           <w:bCs/>
         </w:rPr>
-        <w:t>Automated Elbow Detection:</w:t>
-      </w:r>
-      <w:r>
-        <w:rPr>
-          <w:rFonts w:ascii="Times New Roman" w:hAnsi="Times New Roman" w:cs="Times New Roman"/>
-          <w:b/>
-          <w:bCs/>
-        </w:rPr>
-        <w:t xml:space="preserve"> </w:t>
+        <w:t xml:space="preserve">Automated Elbow Detection: </w:t>
       </w:r>
       <w:r>
         <w:rPr>
@@ -531,15 +507,7 @@
           <w:b/>
           <w:bCs/>
         </w:rPr>
-        <w:t>Biplot with Contextual Insights:</w:t>
-      </w:r>
-      <w:r>
-        <w:rPr>
-          <w:rFonts w:ascii="Times New Roman" w:hAnsi="Times New Roman" w:cs="Times New Roman"/>
-          <w:b/>
-          <w:bCs/>
-        </w:rPr>
-        <w:t xml:space="preserve"> </w:t>
+        <w:t xml:space="preserve">Biplot with Contextual Insights: </w:t>
       </w:r>
       <w:r>
         <w:rPr>
@@ -568,15 +536,7 @@
           <w:b/>
           <w:bCs/>
         </w:rPr>
-        <w:t>Responsive Design:</w:t>
-      </w:r>
-      <w:r>
-        <w:rPr>
-          <w:rFonts w:ascii="Times New Roman" w:hAnsi="Times New Roman" w:cs="Times New Roman"/>
-          <w:b/>
-          <w:bCs/>
-        </w:rPr>
-        <w:t xml:space="preserve"> </w:t>
+        <w:t xml:space="preserve">Responsive Design: </w:t>
       </w:r>
       <w:r>
         <w:rPr>
@@ -605,15 +565,7 @@
           <w:b/>
           <w:bCs/>
         </w:rPr>
-        <w:t>Advanced Data Preprocessing:</w:t>
-      </w:r>
-      <w:r>
-        <w:rPr>
-          <w:rFonts w:ascii="Times New Roman" w:hAnsi="Times New Roman" w:cs="Times New Roman"/>
-          <w:b/>
-          <w:bCs/>
-        </w:rPr>
-        <w:t xml:space="preserve"> </w:t>
+        <w:t xml:space="preserve">Advanced Data Preprocessing: </w:t>
       </w:r>
       <w:r>
         <w:rPr>
@@ -642,15 +594,7 @@
           <w:b/>
           <w:bCs/>
         </w:rPr>
-        <w:t>Intuitive User Interface:</w:t>
-      </w:r>
-      <w:r>
-        <w:rPr>
-          <w:rFonts w:ascii="Times New Roman" w:hAnsi="Times New Roman" w:cs="Times New Roman"/>
-          <w:b/>
-          <w:bCs/>
-        </w:rPr>
-        <w:t xml:space="preserve"> </w:t>
+        <w:t xml:space="preserve">Intuitive User Interface: </w:t>
       </w:r>
       <w:r>
         <w:rPr>
@@ -679,15 +623,7 @@
           <w:b/>
           <w:bCs/>
         </w:rPr>
-        <w:t>Technological Integration:</w:t>
-      </w:r>
-      <w:r>
-        <w:rPr>
-          <w:rFonts w:ascii="Times New Roman" w:hAnsi="Times New Roman" w:cs="Times New Roman"/>
-          <w:b/>
-          <w:bCs/>
-        </w:rPr>
-        <w:t xml:space="preserve"> </w:t>
+        <w:t xml:space="preserve">Technological Integration: </w:t>
       </w:r>
       <w:r>
         <w:rPr>
@@ -986,6 +922,7 @@
       <w:r>
         <w:rPr>
           <w:rFonts w:ascii="Times New Roman" w:hAnsi="Times New Roman" w:cs="Times New Roman"/>
+          <w:noProof/>
         </w:rPr>
         <w:drawing>
           <wp:inline distT="0" distB="0" distL="0" distR="0" wp14:anchorId="3E5161CE" wp14:editId="6724ECC0">

</xml_diff>